<commit_message>
Ultima clase Jorge Altamirano final
</commit_message>
<xml_diff>
--- a/Alumnos/jorge_altamirano/lastlecture/lastlecture.docx
+++ b/Alumnos/jorge_altamirano/lastlecture/lastlecture.docx
@@ -303,1209 +303,29 @@
         <w:rPr>
           <w:rStyle w:val="KeywordTok"/>
         </w:rPr>
-        <w:t xml:space="preserve">print</w:t>
-      </w:r>
-      <w:r>
-        <w:rPr>
-          <w:rStyle w:val="NormalTok"/>
-        </w:rPr>
-        <w:t xml:space="preserve">(x)</w:t>
-      </w:r>
-    </w:p>
-    <w:p>
-      <w:pPr>
-        <w:pStyle w:val="SourceCode"/>
-      </w:pPr>
-      <w:r>
-        <w:rPr>
-          <w:rStyle w:val="VerbatimChar"/>
-        </w:rPr>
-        <w:t xml:space="preserve">##     Secundarias IndiceAprovechamientoSecundaria PorcentajeAnalfabetas</w:t>
+        <w:t xml:space="preserve">row.names</w:t>
+      </w:r>
+      <w:r>
+        <w:rPr>
+          <w:rStyle w:val="NormalTok"/>
+        </w:rPr>
+        <w:t xml:space="preserve">(x) =</w:t>
+      </w:r>
+      <w:r>
+        <w:rPr>
+          <w:rStyle w:val="StringTok"/>
+        </w:rPr>
+        <w:t xml:space="preserve"> </w:t>
+      </w:r>
+      <w:r>
+        <w:rPr>
+          <w:rStyle w:val="NormalTok"/>
+        </w:rPr>
+        <w:t xml:space="preserve">inegi$Estado</w:t>
       </w:r>
       <w:r>
         <w:br w:type="textWrapping"/>
       </w:r>
-      <w:r>
-        <w:rPr>
-          <w:rStyle w:val="VerbatimChar"/>
-        </w:rPr>
-        <w:t xml:space="preserve">## 1  0.0002936719                            85.3                  3.26</w:t>
-      </w:r>
-      <w:r>
-        <w:br w:type="textWrapping"/>
-      </w:r>
-      <w:r>
-        <w:rPr>
-          <w:rStyle w:val="VerbatimChar"/>
-        </w:rPr>
-        <w:t xml:space="preserve">## 2  0.0001885854                            86.0                  2.57</w:t>
-      </w:r>
-      <w:r>
-        <w:br w:type="textWrapping"/>
-      </w:r>
-      <w:r>
-        <w:rPr>
-          <w:rStyle w:val="VerbatimChar"/>
-        </w:rPr>
-        <w:t xml:space="preserve">## 3  0.0002448880                            87.9                  3.21</w:t>
-      </w:r>
-      <w:r>
-        <w:br w:type="textWrapping"/>
-      </w:r>
-      <w:r>
-        <w:rPr>
-          <w:rStyle w:val="VerbatimChar"/>
-        </w:rPr>
-        <w:t xml:space="preserve">## 4  0.0003866539                            78.5                  8.31</w:t>
-      </w:r>
-      <w:r>
-        <w:br w:type="textWrapping"/>
-      </w:r>
-      <w:r>
-        <w:rPr>
-          <w:rStyle w:val="VerbatimChar"/>
-        </w:rPr>
-        <w:t xml:space="preserve">## 5  0.0002012086                            75.9                  2.63</w:t>
-      </w:r>
-      <w:r>
-        <w:br w:type="textWrapping"/>
-      </w:r>
-      <w:r>
-        <w:rPr>
-          <w:rStyle w:val="VerbatimChar"/>
-        </w:rPr>
-        <w:t xml:space="preserve">## 6  0.0002597782                            81.8                  5.13</w:t>
-      </w:r>
-      <w:r>
-        <w:br w:type="textWrapping"/>
-      </w:r>
-      <w:r>
-        <w:rPr>
-          <w:rStyle w:val="VerbatimChar"/>
-        </w:rPr>
-        <w:t xml:space="preserve">## 7  0.0004125856                            89.9                 17.80</w:t>
-      </w:r>
-      <w:r>
-        <w:br w:type="textWrapping"/>
-      </w:r>
-      <w:r>
-        <w:rPr>
-          <w:rStyle w:val="VerbatimChar"/>
-        </w:rPr>
-        <w:t xml:space="preserve">## 8  0.0002266279                            80.1                  3.66</w:t>
-      </w:r>
-      <w:r>
-        <w:br w:type="textWrapping"/>
-      </w:r>
-      <w:r>
-        <w:rPr>
-          <w:rStyle w:val="VerbatimChar"/>
-        </w:rPr>
-        <w:t xml:space="preserve">## 9  0.0001588507                            85.9                  2.09</w:t>
-      </w:r>
-      <w:r>
-        <w:br w:type="textWrapping"/>
-      </w:r>
-      <w:r>
-        <w:rPr>
-          <w:rStyle w:val="VerbatimChar"/>
-        </w:rPr>
-        <w:t xml:space="preserve">## 10 0.0005683022                            80.6                  3.82</w:t>
-      </w:r>
-      <w:r>
-        <w:br w:type="textWrapping"/>
-      </w:r>
-      <w:r>
-        <w:rPr>
-          <w:rStyle w:val="VerbatimChar"/>
-        </w:rPr>
-        <w:t xml:space="preserve">## 11 0.0003082183                            89.2                  8.18</w:t>
-      </w:r>
-      <w:r>
-        <w:br w:type="textWrapping"/>
-      </w:r>
-      <w:r>
-        <w:rPr>
-          <w:rStyle w:val="VerbatimChar"/>
-        </w:rPr>
-        <w:t xml:space="preserve">## 12 0.0005178873                            86.7                 16.68</w:t>
-      </w:r>
-      <w:r>
-        <w:br w:type="textWrapping"/>
-      </w:r>
-      <w:r>
-        <w:rPr>
-          <w:rStyle w:val="VerbatimChar"/>
-        </w:rPr>
-        <w:t xml:space="preserve">## 13 0.0004472765                            90.8                 10.23</w:t>
-      </w:r>
-      <w:r>
-        <w:br w:type="textWrapping"/>
-      </w:r>
-      <w:r>
-        <w:rPr>
-          <w:rStyle w:val="VerbatimChar"/>
-        </w:rPr>
-        <w:t xml:space="preserve">## 14 0.0002607921                            91.8                  4.36</w:t>
-      </w:r>
-      <w:r>
-        <w:br w:type="textWrapping"/>
-      </w:r>
-      <w:r>
-        <w:rPr>
-          <w:rStyle w:val="VerbatimChar"/>
-        </w:rPr>
-        <w:t xml:space="preserve">## 15 0.0002386685                            83.5                  4.38</w:t>
-      </w:r>
-      <w:r>
-        <w:br w:type="textWrapping"/>
-      </w:r>
-      <w:r>
-        <w:rPr>
-          <w:rStyle w:val="VerbatimChar"/>
-        </w:rPr>
-        <w:t xml:space="preserve">## 16 0.0003668091                            76.3                 10.18</w:t>
-      </w:r>
-      <w:r>
-        <w:br w:type="textWrapping"/>
-      </w:r>
-      <w:r>
-        <w:rPr>
-          <w:rStyle w:val="VerbatimChar"/>
-        </w:rPr>
-        <w:t xml:space="preserve">## 17 0.0002655823                            84.1                  6.42</w:t>
-      </w:r>
-      <w:r>
-        <w:br w:type="textWrapping"/>
-      </w:r>
-      <w:r>
-        <w:rPr>
-          <w:rStyle w:val="VerbatimChar"/>
-        </w:rPr>
-        <w:t xml:space="preserve">## 18 0.0005170607                            89.9                  6.31</w:t>
-      </w:r>
-      <w:r>
-        <w:br w:type="textWrapping"/>
-      </w:r>
-      <w:r>
-        <w:rPr>
-          <w:rStyle w:val="VerbatimChar"/>
-        </w:rPr>
-        <w:t xml:space="preserve">## 19 0.0002073727                            82.8                  2.20</w:t>
-      </w:r>
-      <w:r>
-        <w:br w:type="textWrapping"/>
-      </w:r>
-      <w:r>
-        <w:rPr>
-          <w:rStyle w:val="VerbatimChar"/>
-        </w:rPr>
-        <w:t xml:space="preserve">## 20 0.0005818049                            88.8                 16.27</w:t>
-      </w:r>
-      <w:r>
-        <w:br w:type="textWrapping"/>
-      </w:r>
-      <w:r>
-        <w:rPr>
-          <w:rStyle w:val="VerbatimChar"/>
-        </w:rPr>
-        <w:t xml:space="preserve">## 21 0.0003749246                            87.2                 10.38</w:t>
-      </w:r>
-      <w:r>
-        <w:br w:type="textWrapping"/>
-      </w:r>
-      <w:r>
-        <w:rPr>
-          <w:rStyle w:val="VerbatimChar"/>
-        </w:rPr>
-        <w:t xml:space="preserve">## 22 0.0002691559                            79.1                  6.31</w:t>
-      </w:r>
-      <w:r>
-        <w:br w:type="textWrapping"/>
-      </w:r>
-      <w:r>
-        <w:rPr>
-          <w:rStyle w:val="VerbatimChar"/>
-        </w:rPr>
-        <w:t xml:space="preserve">## 23 0.0002866674                            85.2                  4.77</w:t>
-      </w:r>
-      <w:r>
-        <w:br w:type="textWrapping"/>
-      </w:r>
-      <w:r>
-        <w:rPr>
-          <w:rStyle w:val="VerbatimChar"/>
-        </w:rPr>
-        <w:t xml:space="preserve">## 24 0.0006331420                            85.1                  7.91</w:t>
-      </w:r>
-      <w:r>
-        <w:br w:type="textWrapping"/>
-      </w:r>
-      <w:r>
-        <w:rPr>
-          <w:rStyle w:val="VerbatimChar"/>
-        </w:rPr>
-        <w:t xml:space="preserve">## 25 0.0003226435                            89.7                  4.97</w:t>
-      </w:r>
-      <w:r>
-        <w:br w:type="textWrapping"/>
-      </w:r>
-      <w:r>
-        <w:rPr>
-          <w:rStyle w:val="VerbatimChar"/>
-        </w:rPr>
-        <w:t xml:space="preserve">## 26 0.0002569033                            87.0                  3.04</w:t>
-      </w:r>
-      <w:r>
-        <w:br w:type="textWrapping"/>
-      </w:r>
-      <w:r>
-        <w:rPr>
-          <w:rStyle w:val="VerbatimChar"/>
-        </w:rPr>
-        <w:t xml:space="preserve">## 27 0.0003314567                            82.1                  7.06</w:t>
-      </w:r>
-      <w:r>
-        <w:br w:type="textWrapping"/>
-      </w:r>
-      <w:r>
-        <w:rPr>
-          <w:rStyle w:val="VerbatimChar"/>
-        </w:rPr>
-        <w:t xml:space="preserve">## 28 0.0002276236                            80.7                  3.61</w:t>
-      </w:r>
-      <w:r>
-        <w:br w:type="textWrapping"/>
-      </w:r>
-      <w:r>
-        <w:rPr>
-          <w:rStyle w:val="VerbatimChar"/>
-        </w:rPr>
-        <w:t xml:space="preserve">## 29 0.0003034354                            80.4                  5.19</w:t>
-      </w:r>
-      <w:r>
-        <w:br w:type="textWrapping"/>
-      </w:r>
-      <w:r>
-        <w:rPr>
-          <w:rStyle w:val="VerbatimChar"/>
-        </w:rPr>
-        <w:t xml:space="preserve">## 30 0.0004188040                            82.7                 11.44</w:t>
-      </w:r>
-      <w:r>
-        <w:br w:type="textWrapping"/>
-      </w:r>
-      <w:r>
-        <w:rPr>
-          <w:rStyle w:val="VerbatimChar"/>
-        </w:rPr>
-        <w:t xml:space="preserve">## 31 0.0003047694                            79.0                  9.23</w:t>
-      </w:r>
-      <w:r>
-        <w:br w:type="textWrapping"/>
-      </w:r>
-      <w:r>
-        <w:rPr>
-          <w:rStyle w:val="VerbatimChar"/>
-        </w:rPr>
-        <w:t xml:space="preserve">## 32 0.0007728079                            85.1                  5.55</w:t>
-      </w:r>
-      <w:r>
-        <w:br w:type="textWrapping"/>
-      </w:r>
-      <w:r>
-        <w:rPr>
-          <w:rStyle w:val="VerbatimChar"/>
-        </w:rPr>
-        <w:t xml:space="preserve">##    DefuncionesGenerales Nacimientos    Divorcios Matrimonios</w:t>
-      </w:r>
-      <w:r>
-        <w:br w:type="textWrapping"/>
-      </w:r>
-      <w:r>
-        <w:rPr>
-          <w:rStyle w:val="VerbatimChar"/>
-        </w:rPr>
-        <w:t xml:space="preserve">## 1           0.004444741  0.02272835 0.0011957846 0.005240524</w:t>
-      </w:r>
-      <w:r>
-        <w:br w:type="textWrapping"/>
-      </w:r>
-      <w:r>
-        <w:rPr>
-          <w:rStyle w:val="VerbatimChar"/>
-        </w:rPr>
-        <w:t xml:space="preserve">## 2           0.004676917  0.01992697 0.0010440339 0.005557721</w:t>
-      </w:r>
-      <w:r>
-        <w:br w:type="textWrapping"/>
-      </w:r>
-      <w:r>
-        <w:rPr>
-          <w:rStyle w:val="VerbatimChar"/>
-        </w:rPr>
-        <w:t xml:space="preserve">## 3           0.004299668  0.02019384 0.0011679272 0.004483333</w:t>
-      </w:r>
-      <w:r>
-        <w:br w:type="textWrapping"/>
-      </w:r>
-      <w:r>
-        <w:rPr>
-          <w:rStyle w:val="VerbatimChar"/>
-        </w:rPr>
-        <w:t xml:space="preserve">## 4           0.004819799  0.02230312 0.0013836859 0.006404107</w:t>
-      </w:r>
-      <w:r>
-        <w:br w:type="textWrapping"/>
-      </w:r>
-      <w:r>
-        <w:rPr>
-          <w:rStyle w:val="VerbatimChar"/>
-        </w:rPr>
-        <w:t xml:space="preserve">## 5           0.005530509  0.02181858 0.0013345990 0.005597457</w:t>
-      </w:r>
-      <w:r>
-        <w:br w:type="textWrapping"/>
-      </w:r>
-      <w:r>
-        <w:rPr>
-          <w:rStyle w:val="VerbatimChar"/>
-        </w:rPr>
-        <w:t xml:space="preserve">## 6           0.005713583  0.02063161 0.0010114441 0.005207861</w:t>
-      </w:r>
-      <w:r>
-        <w:br w:type="textWrapping"/>
-      </w:r>
-      <w:r>
-        <w:rPr>
-          <w:rStyle w:val="VerbatimChar"/>
-        </w:rPr>
-        <w:t xml:space="preserve">## 7           0.004672287  0.03010958 0.0004419816 0.005014823</w:t>
-      </w:r>
-      <w:r>
-        <w:br w:type="textWrapping"/>
-      </w:r>
-      <w:r>
-        <w:rPr>
-          <w:rStyle w:val="VerbatimChar"/>
-        </w:rPr>
-        <w:t xml:space="preserve">## 8           0.006513204  0.02047137 0.0018209493 0.005497781</w:t>
-      </w:r>
-      <w:r>
-        <w:br w:type="textWrapping"/>
-      </w:r>
-      <w:r>
-        <w:rPr>
-          <w:rStyle w:val="VerbatimChar"/>
-        </w:rPr>
-        <w:t xml:space="preserve">## 9           0.006326347  0.01735732 0.0012546492 0.004014877</w:t>
-      </w:r>
-      <w:r>
-        <w:br w:type="textWrapping"/>
-      </w:r>
-      <w:r>
-        <w:rPr>
-          <w:rStyle w:val="VerbatimChar"/>
-        </w:rPr>
-        <w:t xml:space="preserve">## 10          0.005440514  0.02466052 0.0009877925 0.005924306</w:t>
-      </w:r>
-      <w:r>
-        <w:br w:type="textWrapping"/>
-      </w:r>
-      <w:r>
-        <w:rPr>
-          <w:rStyle w:val="VerbatimChar"/>
-        </w:rPr>
-        <w:t xml:space="preserve">## 11          0.005004035  0.02231201 0.0008759887 0.005706868</w:t>
-      </w:r>
-      <w:r>
-        <w:br w:type="textWrapping"/>
-      </w:r>
-      <w:r>
-        <w:rPr>
-          <w:rStyle w:val="VerbatimChar"/>
-        </w:rPr>
-        <w:t xml:space="preserve">## 12          0.005352093  0.02900317 0.0004966407 0.006667615</w:t>
-      </w:r>
-      <w:r>
-        <w:br w:type="textWrapping"/>
-      </w:r>
-      <w:r>
-        <w:rPr>
-          <w:rStyle w:val="VerbatimChar"/>
-        </w:rPr>
-        <w:t xml:space="preserve">## 13          0.004970323  0.02248540 0.0007189445 0.003805978</w:t>
-      </w:r>
-      <w:r>
-        <w:br w:type="textWrapping"/>
-      </w:r>
-      <w:r>
-        <w:rPr>
-          <w:rStyle w:val="VerbatimChar"/>
-        </w:rPr>
-        <w:t xml:space="preserve">## 14          0.005517175  0.02193225 0.0005826670 0.005322907</w:t>
-      </w:r>
-      <w:r>
-        <w:br w:type="textWrapping"/>
-      </w:r>
-      <w:r>
-        <w:rPr>
-          <w:rStyle w:val="VerbatimChar"/>
-        </w:rPr>
-        <w:t xml:space="preserve">## 15          0.004744442  0.02150863 0.0008493751 0.004775017</w:t>
-      </w:r>
-      <w:r>
-        <w:br w:type="textWrapping"/>
-      </w:r>
-      <w:r>
-        <w:rPr>
-          <w:rStyle w:val="VerbatimChar"/>
-        </w:rPr>
-        <w:t xml:space="preserve">## 16          0.005587174  0.02410575 0.0008241713 0.006167036</w:t>
-      </w:r>
-      <w:r>
-        <w:br w:type="textWrapping"/>
-      </w:r>
-      <w:r>
-        <w:rPr>
-          <w:rStyle w:val="VerbatimChar"/>
-        </w:rPr>
-        <w:t xml:space="preserve">## 17          0.005805111  0.02106990 0.0007826800 0.004430498</w:t>
-      </w:r>
-      <w:r>
-        <w:br w:type="textWrapping"/>
-      </w:r>
-      <w:r>
-        <w:rPr>
-          <w:rStyle w:val="VerbatimChar"/>
-        </w:rPr>
-        <w:t xml:space="preserve">## 18          0.005275678  0.02371567 0.0009954110 0.005633289</w:t>
-      </w:r>
-      <w:r>
-        <w:br w:type="textWrapping"/>
-      </w:r>
-      <w:r>
-        <w:rPr>
-          <w:rStyle w:val="VerbatimChar"/>
-        </w:rPr>
-        <w:t xml:space="preserve">## 19          0.005149934  0.02029459 0.0016196557 0.005789673</w:t>
-      </w:r>
-      <w:r>
-        <w:br w:type="textWrapping"/>
-      </w:r>
-      <w:r>
-        <w:rPr>
-          <w:rStyle w:val="VerbatimChar"/>
-        </w:rPr>
-        <w:t xml:space="preserve">## 20          0.005661551  0.02511992 0.0002056833 0.005502948</w:t>
-      </w:r>
-      <w:r>
-        <w:br w:type="textWrapping"/>
-      </w:r>
-      <w:r>
-        <w:rPr>
-          <w:rStyle w:val="VerbatimChar"/>
-        </w:rPr>
-        <w:t xml:space="preserve">## 21          0.005509333  0.02548449 0.0005003608 0.003637997</w:t>
-      </w:r>
-      <w:r>
-        <w:br w:type="textWrapping"/>
-      </w:r>
-      <w:r>
-        <w:rPr>
-          <w:rStyle w:val="VerbatimChar"/>
-        </w:rPr>
-        <w:t xml:space="preserve">## 22          0.004592609  0.02273984 0.0008878862 0.005061991</w:t>
-      </w:r>
-      <w:r>
-        <w:br w:type="textWrapping"/>
-      </w:r>
-      <w:r>
-        <w:rPr>
-          <w:rStyle w:val="VerbatimChar"/>
-        </w:rPr>
-        <w:t xml:space="preserve">## 23          0.003514693  0.02167809 0.0007747564 0.006925281</w:t>
-      </w:r>
-      <w:r>
-        <w:br w:type="textWrapping"/>
-      </w:r>
-      <w:r>
-        <w:rPr>
-          <w:rStyle w:val="VerbatimChar"/>
-        </w:rPr>
-        <w:t xml:space="preserve">## 24          0.005167630  0.02159993 0.0006841956 0.005202826</w:t>
-      </w:r>
-      <w:r>
-        <w:br w:type="textWrapping"/>
-      </w:r>
-      <w:r>
-        <w:rPr>
-          <w:rStyle w:val="VerbatimChar"/>
-        </w:rPr>
-        <w:t xml:space="preserve">## 25          0.005182528  0.02079045 0.0013588601 0.006173943</w:t>
-      </w:r>
-      <w:r>
-        <w:br w:type="textWrapping"/>
-      </w:r>
-      <w:r>
-        <w:rPr>
-          <w:rStyle w:val="VerbatimChar"/>
-        </w:rPr>
-        <w:t xml:space="preserve">## 26          0.005634221  0.02019471 0.0011335296 0.005447928</w:t>
-      </w:r>
-      <w:r>
-        <w:br w:type="textWrapping"/>
-      </w:r>
-      <w:r>
-        <w:rPr>
-          <w:rStyle w:val="VerbatimChar"/>
-        </w:rPr>
-        <w:t xml:space="preserve">## 27          0.004839625  0.02180199 0.0008107735 0.004957109</w:t>
-      </w:r>
-      <w:r>
-        <w:br w:type="textWrapping"/>
-      </w:r>
-      <w:r>
-        <w:rPr>
-          <w:rStyle w:val="VerbatimChar"/>
-        </w:rPr>
-        <w:t xml:space="preserve">## 28          0.005462966  0.01935504 0.0007205021 0.005582897</w:t>
-      </w:r>
-      <w:r>
-        <w:br w:type="textWrapping"/>
-      </w:r>
-      <w:r>
-        <w:rPr>
-          <w:rStyle w:val="VerbatimChar"/>
-        </w:rPr>
-        <w:t xml:space="preserve">## 29          0.004837017  0.02410645 0.0003863459 0.004914799</w:t>
-      </w:r>
-      <w:r>
-        <w:br w:type="textWrapping"/>
-      </w:r>
-      <w:r>
-        <w:rPr>
-          <w:rStyle w:val="VerbatimChar"/>
-        </w:rPr>
-        <w:t xml:space="preserve">## 30          0.006225800  0.02147976 0.0006024968 0.005410827</w:t>
-      </w:r>
-      <w:r>
-        <w:br w:type="textWrapping"/>
-      </w:r>
-      <w:r>
-        <w:rPr>
-          <w:rStyle w:val="VerbatimChar"/>
-        </w:rPr>
-        <w:t xml:space="preserve">## 31          0.005601416  0.01862724 0.0012661225 0.006115842</w:t>
-      </w:r>
-      <w:r>
-        <w:br w:type="textWrapping"/>
-      </w:r>
-      <w:r>
-        <w:rPr>
-          <w:rStyle w:val="VerbatimChar"/>
-        </w:rPr>
-        <w:t xml:space="preserve">## 32          0.005644449  0.02389868 0.0012088540 0.006415245</w:t>
-      </w:r>
-      <w:r>
-        <w:br w:type="textWrapping"/>
-      </w:r>
-      <w:r>
-        <w:rPr>
-          <w:rStyle w:val="VerbatimChar"/>
-        </w:rPr>
-        <w:t xml:space="preserve">##    PorcentajePartosHospitales PorcentajeAguaPotable PorcentajeAguaEntubada</w:t>
-      </w:r>
-      <w:r>
-        <w:br w:type="textWrapping"/>
-      </w:r>
-      <w:r>
-        <w:rPr>
-          <w:rStyle w:val="VerbatimChar"/>
-        </w:rPr>
-        <w:t xml:space="preserve">## 1                        97.1                  98.0                   98.9</w:t>
-      </w:r>
-      <w:r>
-        <w:br w:type="textWrapping"/>
-      </w:r>
-      <w:r>
-        <w:rPr>
-          <w:rStyle w:val="VerbatimChar"/>
-        </w:rPr>
-        <w:t xml:space="preserve">## 2                        65.7                  93.3                   95.9</w:t>
-      </w:r>
-      <w:r>
-        <w:br w:type="textWrapping"/>
-      </w:r>
-      <w:r>
-        <w:rPr>
-          <w:rStyle w:val="VerbatimChar"/>
-        </w:rPr>
-        <w:t xml:space="preserve">## 3                        95.2                  86.7                   92.4</w:t>
-      </w:r>
-      <w:r>
-        <w:br w:type="textWrapping"/>
-      </w:r>
-      <w:r>
-        <w:rPr>
-          <w:rStyle w:val="VerbatimChar"/>
-        </w:rPr>
-        <w:t xml:space="preserve">## 4                        87.0                  89.5                   90.3</w:t>
-      </w:r>
-      <w:r>
-        <w:br w:type="textWrapping"/>
-      </w:r>
-      <w:r>
-        <w:rPr>
-          <w:rStyle w:val="VerbatimChar"/>
-        </w:rPr>
-        <w:t xml:space="preserve">## 5                        90.3                  97.9                   98.2</w:t>
-      </w:r>
-      <w:r>
-        <w:br w:type="textWrapping"/>
-      </w:r>
-      <w:r>
-        <w:rPr>
-          <w:rStyle w:val="VerbatimChar"/>
-        </w:rPr>
-        <w:t xml:space="preserve">## 6                        98.5                  97.9                   98.5</w:t>
-      </w:r>
-      <w:r>
-        <w:br w:type="textWrapping"/>
-      </w:r>
-      <w:r>
-        <w:rPr>
-          <w:rStyle w:val="VerbatimChar"/>
-        </w:rPr>
-        <w:t xml:space="preserve">## 7                        33.2                  74.5                   78.1</w:t>
-      </w:r>
-      <w:r>
-        <w:br w:type="textWrapping"/>
-      </w:r>
-      <w:r>
-        <w:rPr>
-          <w:rStyle w:val="VerbatimChar"/>
-        </w:rPr>
-        <w:t xml:space="preserve">## 8                        78.0                  93.9                   95.2</w:t>
-      </w:r>
-      <w:r>
-        <w:br w:type="textWrapping"/>
-      </w:r>
-      <w:r>
-        <w:rPr>
-          <w:rStyle w:val="VerbatimChar"/>
-        </w:rPr>
-        <w:t xml:space="preserve">## 9                        94.8                  97.8                   97.8</w:t>
-      </w:r>
-      <w:r>
-        <w:br w:type="textWrapping"/>
-      </w:r>
-      <w:r>
-        <w:rPr>
-          <w:rStyle w:val="VerbatimChar"/>
-        </w:rPr>
-        <w:t xml:space="preserve">## 10                       81.3                  93.0                   94.7</w:t>
-      </w:r>
-      <w:r>
-        <w:br w:type="textWrapping"/>
-      </w:r>
-      <w:r>
-        <w:rPr>
-          <w:rStyle w:val="VerbatimChar"/>
-        </w:rPr>
-        <w:t xml:space="preserve">## 11                       85.5                  93.5                   94.7</w:t>
-      </w:r>
-      <w:r>
-        <w:br w:type="textWrapping"/>
-      </w:r>
-      <w:r>
-        <w:rPr>
-          <w:rStyle w:val="VerbatimChar"/>
-        </w:rPr>
-        <w:t xml:space="preserve">## 12                       60.7                  70.6                   71.3</w:t>
-      </w:r>
-      <w:r>
-        <w:br w:type="textWrapping"/>
-      </w:r>
-      <w:r>
-        <w:rPr>
-          <w:rStyle w:val="VerbatimChar"/>
-        </w:rPr>
-        <w:t xml:space="preserve">## 13                       78.4                  88.9                   91.2</w:t>
-      </w:r>
-      <w:r>
-        <w:br w:type="textWrapping"/>
-      </w:r>
-      <w:r>
-        <w:rPr>
-          <w:rStyle w:val="VerbatimChar"/>
-        </w:rPr>
-        <w:t xml:space="preserve">## 14                       88.5                  93.0                   96.0</w:t>
-      </w:r>
-      <w:r>
-        <w:br w:type="textWrapping"/>
-      </w:r>
-      <w:r>
-        <w:rPr>
-          <w:rStyle w:val="VerbatimChar"/>
-        </w:rPr>
-        <w:t xml:space="preserve">## 15                       91.1                  92.4                   94.4</w:t>
-      </w:r>
-      <w:r>
-        <w:br w:type="textWrapping"/>
-      </w:r>
-      <w:r>
-        <w:rPr>
-          <w:rStyle w:val="VerbatimChar"/>
-        </w:rPr>
-        <w:t xml:space="preserve">## 16                       85.6                  90.7                   92.1</w:t>
-      </w:r>
-      <w:r>
-        <w:br w:type="textWrapping"/>
-      </w:r>
-      <w:r>
-        <w:rPr>
-          <w:rStyle w:val="VerbatimChar"/>
-        </w:rPr>
-        <w:t xml:space="preserve">## 17                       86.9                  91.6                   91.8</w:t>
-      </w:r>
-      <w:r>
-        <w:br w:type="textWrapping"/>
-      </w:r>
-      <w:r>
-        <w:rPr>
-          <w:rStyle w:val="VerbatimChar"/>
-        </w:rPr>
-        <w:t xml:space="preserve">## 18                       82.0                  93.1                   93.0</w:t>
-      </w:r>
-      <w:r>
-        <w:br w:type="textWrapping"/>
-      </w:r>
-      <w:r>
-        <w:rPr>
-          <w:rStyle w:val="VerbatimChar"/>
-        </w:rPr>
-        <w:t xml:space="preserve">## 19                       96.4                  95.5                   96.2</w:t>
-      </w:r>
-      <w:r>
-        <w:br w:type="textWrapping"/>
-      </w:r>
-      <w:r>
-        <w:rPr>
-          <w:rStyle w:val="VerbatimChar"/>
-        </w:rPr>
-        <w:t xml:space="preserve">## 20                       59.7                  76.7                   77.2</w:t>
-      </w:r>
-      <w:r>
-        <w:br w:type="textWrapping"/>
-      </w:r>
-      <w:r>
-        <w:rPr>
-          <w:rStyle w:val="VerbatimChar"/>
-        </w:rPr>
-        <w:t xml:space="preserve">## 21                       80.0                  85.3                   88.1</w:t>
-      </w:r>
-      <w:r>
-        <w:br w:type="textWrapping"/>
-      </w:r>
-      <w:r>
-        <w:rPr>
-          <w:rStyle w:val="VerbatimChar"/>
-        </w:rPr>
-        <w:t xml:space="preserve">## 22                       94.2                  93.1                   95.0</w:t>
-      </w:r>
-      <w:r>
-        <w:br w:type="textWrapping"/>
-      </w:r>
-      <w:r>
-        <w:rPr>
-          <w:rStyle w:val="VerbatimChar"/>
-        </w:rPr>
-        <w:t xml:space="preserve">## 23                       89.9                  92.8                   92.2</w:t>
-      </w:r>
-      <w:r>
-        <w:br w:type="textWrapping"/>
-      </w:r>
-      <w:r>
-        <w:rPr>
-          <w:rStyle w:val="VerbatimChar"/>
-        </w:rPr>
-        <w:t xml:space="preserve">## 24                       86.9                  84.9                   86.4</w:t>
-      </w:r>
-      <w:r>
-        <w:br w:type="textWrapping"/>
-      </w:r>
-      <w:r>
-        <w:rPr>
-          <w:rStyle w:val="VerbatimChar"/>
-        </w:rPr>
-        <w:t xml:space="preserve">## 25                       94.1                  94.4                   94.9</w:t>
-      </w:r>
-      <w:r>
-        <w:br w:type="textWrapping"/>
-      </w:r>
-      <w:r>
-        <w:rPr>
-          <w:rStyle w:val="VerbatimChar"/>
-        </w:rPr>
-        <w:t xml:space="preserve">## 26                       95.4                  95.3                   96.5</w:t>
-      </w:r>
-      <w:r>
-        <w:br w:type="textWrapping"/>
-      </w:r>
-      <w:r>
-        <w:rPr>
-          <w:rStyle w:val="VerbatimChar"/>
-        </w:rPr>
-        <w:t xml:space="preserve">## 27                       80.4                  76.9                   82.2</w:t>
-      </w:r>
-      <w:r>
-        <w:br w:type="textWrapping"/>
-      </w:r>
-      <w:r>
-        <w:rPr>
-          <w:rStyle w:val="VerbatimChar"/>
-        </w:rPr>
-        <w:t xml:space="preserve">## 28                       96.5                  96.4                   95.5</w:t>
-      </w:r>
-      <w:r>
-        <w:br w:type="textWrapping"/>
-      </w:r>
-      <w:r>
-        <w:rPr>
-          <w:rStyle w:val="VerbatimChar"/>
-        </w:rPr>
-        <w:t xml:space="preserve">## 29                       93.6                  98.2                   98.2</w:t>
-      </w:r>
-      <w:r>
-        <w:br w:type="textWrapping"/>
-      </w:r>
-      <w:r>
-        <w:rPr>
-          <w:rStyle w:val="VerbatimChar"/>
-        </w:rPr>
-        <w:t xml:space="preserve">## 30                       75.3                  76.8                   81.1</w:t>
-      </w:r>
-      <w:r>
-        <w:br w:type="textWrapping"/>
-      </w:r>
-      <w:r>
-        <w:rPr>
-          <w:rStyle w:val="VerbatimChar"/>
-        </w:rPr>
-        <w:t xml:space="preserve">## 31                       89.9                  96.0                   97.0</w:t>
-      </w:r>
-      <w:r>
-        <w:br w:type="textWrapping"/>
-      </w:r>
-      <w:r>
-        <w:rPr>
-          <w:rStyle w:val="VerbatimChar"/>
-        </w:rPr>
-        <w:t xml:space="preserve">## 32                       91.4                  94.1                   94.4</w:t>
-      </w:r>
-      <w:r>
-        <w:br w:type="textWrapping"/>
-      </w:r>
-      <w:r>
-        <w:rPr>
-          <w:rStyle w:val="VerbatimChar"/>
-        </w:rPr>
-        <w:t xml:space="preserve">##    PorcentajeElectricidad PorcentajeParedesSolidas PorcentajePisoTierra</w:t>
-      </w:r>
-      <w:r>
-        <w:br w:type="textWrapping"/>
-      </w:r>
-      <w:r>
-        <w:rPr>
-          <w:rStyle w:val="VerbatimChar"/>
-        </w:rPr>
-        <w:t xml:space="preserve">## 1                    99.2                     92.3                  1.7</w:t>
-      </w:r>
-      <w:r>
-        <w:br w:type="textWrapping"/>
-      </w:r>
-      <w:r>
-        <w:rPr>
-          <w:rStyle w:val="VerbatimChar"/>
-        </w:rPr>
-        <w:t xml:space="preserve">## 2                    98.5                     77.0                  3.3</w:t>
-      </w:r>
-      <w:r>
-        <w:br w:type="textWrapping"/>
-      </w:r>
-      <w:r>
-        <w:rPr>
-          <w:rStyle w:val="VerbatimChar"/>
-        </w:rPr>
-        <w:t xml:space="preserve">## 3                    96.7                     90.3                  5.8</w:t>
-      </w:r>
-      <w:r>
-        <w:br w:type="textWrapping"/>
-      </w:r>
-      <w:r>
-        <w:rPr>
-          <w:rStyle w:val="VerbatimChar"/>
-        </w:rPr>
-        <w:t xml:space="preserve">## 4                    96.8                     80.7                  4.7</w:t>
-      </w:r>
-      <w:r>
-        <w:br w:type="textWrapping"/>
-      </w:r>
-      <w:r>
-        <w:rPr>
-          <w:rStyle w:val="VerbatimChar"/>
-        </w:rPr>
-        <w:t xml:space="preserve">## 5                    99.1                     84.8                  1.6</w:t>
-      </w:r>
-      <w:r>
-        <w:br w:type="textWrapping"/>
-      </w:r>
-      <w:r>
-        <w:rPr>
-          <w:rStyle w:val="VerbatimChar"/>
-        </w:rPr>
-        <w:t xml:space="preserve">## 6                    99.0                     94.7                  4.5</w:t>
-      </w:r>
-      <w:r>
-        <w:br w:type="textWrapping"/>
-      </w:r>
-      <w:r>
-        <w:rPr>
-          <w:rStyle w:val="VerbatimChar"/>
-        </w:rPr>
-        <w:t xml:space="preserve">## 7                    95.9                     67.4                 14.7</w:t>
-      </w:r>
-      <w:r>
-        <w:br w:type="textWrapping"/>
-      </w:r>
-      <w:r>
-        <w:rPr>
-          <w:rStyle w:val="VerbatimChar"/>
-        </w:rPr>
-        <w:t xml:space="preserve">## 8                    96.3                     77.2                  3.2</w:t>
-      </w:r>
-      <w:r>
-        <w:br w:type="textWrapping"/>
-      </w:r>
-      <w:r>
-        <w:rPr>
-          <w:rStyle w:val="VerbatimChar"/>
-        </w:rPr>
-        <w:t xml:space="preserve">## 9                    99.5                     97.9                  1.0</w:t>
-      </w:r>
-      <w:r>
-        <w:br w:type="textWrapping"/>
-      </w:r>
-      <w:r>
-        <w:rPr>
-          <w:rStyle w:val="VerbatimChar"/>
-        </w:rPr>
-        <w:t xml:space="preserve">## 10                   96.1                     66.7                  6.3</w:t>
-      </w:r>
-      <w:r>
-        <w:br w:type="textWrapping"/>
-      </w:r>
-      <w:r>
-        <w:rPr>
-          <w:rStyle w:val="VerbatimChar"/>
-        </w:rPr>
-        <w:t xml:space="preserve">## 11                   98.2                     93.2                  4.1</w:t>
-      </w:r>
-      <w:r>
-        <w:br w:type="textWrapping"/>
-      </w:r>
-      <w:r>
-        <w:rPr>
-          <w:rStyle w:val="VerbatimChar"/>
-        </w:rPr>
-        <w:t xml:space="preserve">## 12                   95.3                     63.0                 18.4</w:t>
-      </w:r>
-      <w:r>
-        <w:br w:type="textWrapping"/>
-      </w:r>
-      <w:r>
-        <w:rPr>
-          <w:rStyle w:val="VerbatimChar"/>
-        </w:rPr>
-        <w:t xml:space="preserve">## 13                   96.9                     91.3                  7.1</w:t>
-      </w:r>
-      <w:r>
-        <w:br w:type="textWrapping"/>
-      </w:r>
-      <w:r>
-        <w:rPr>
-          <w:rStyle w:val="VerbatimChar"/>
-        </w:rPr>
-        <w:t xml:space="preserve">## 14                   99.0                     91.9                  3.0</w:t>
-      </w:r>
-      <w:r>
-        <w:br w:type="textWrapping"/>
-      </w:r>
-      <w:r>
-        <w:rPr>
-          <w:rStyle w:val="VerbatimChar"/>
-        </w:rPr>
-        <w:t xml:space="preserve">## 15                   98.9                     93.9                  3.8</w:t>
-      </w:r>
-      <w:r>
-        <w:br w:type="textWrapping"/>
-      </w:r>
-      <w:r>
-        <w:rPr>
-          <w:rStyle w:val="VerbatimChar"/>
-        </w:rPr>
-        <w:t xml:space="preserve">## 16                   98.0                     80.3                 10.3</w:t>
-      </w:r>
-      <w:r>
-        <w:br w:type="textWrapping"/>
-      </w:r>
-      <w:r>
-        <w:rPr>
-          <w:rStyle w:val="VerbatimChar"/>
-        </w:rPr>
-        <w:t xml:space="preserve">## 17                   98.8                     90.6                  7.2</w:t>
-      </w:r>
-      <w:r>
-        <w:br w:type="textWrapping"/>
-      </w:r>
-      <w:r>
-        <w:rPr>
-          <w:rStyle w:val="VerbatimChar"/>
-        </w:rPr>
-        <w:t xml:space="preserve">## 18                   96.9                     90.0                  4.0</w:t>
-      </w:r>
-      <w:r>
-        <w:br w:type="textWrapping"/>
-      </w:r>
-      <w:r>
-        <w:rPr>
-          <w:rStyle w:val="VerbatimChar"/>
-        </w:rPr>
-        <w:t xml:space="preserve">## 19                   98.3                     94.0                  2.0</w:t>
-      </w:r>
-      <w:r>
-        <w:br w:type="textWrapping"/>
-      </w:r>
-      <w:r>
-        <w:rPr>
-          <w:rStyle w:val="VerbatimChar"/>
-        </w:rPr>
-        <w:t xml:space="preserve">## 20                   94.3                     66.4                 18.7</w:t>
-      </w:r>
-      <w:r>
-        <w:br w:type="textWrapping"/>
-      </w:r>
-      <w:r>
-        <w:rPr>
-          <w:rStyle w:val="VerbatimChar"/>
-        </w:rPr>
-        <w:t xml:space="preserve">## 21                   97.7                     87.3                  9.5</w:t>
-      </w:r>
-      <w:r>
-        <w:br w:type="textWrapping"/>
-      </w:r>
-      <w:r>
-        <w:rPr>
-          <w:rStyle w:val="VerbatimChar"/>
-        </w:rPr>
-        <w:t xml:space="preserve">## 22                   97.7                     96.6                  3.7</w:t>
-      </w:r>
-      <w:r>
-        <w:br w:type="textWrapping"/>
-      </w:r>
-      <w:r>
-        <w:rPr>
-          <w:rStyle w:val="VerbatimChar"/>
-        </w:rPr>
-        <w:t xml:space="preserve">## 23                   96.2                     87.2                  3.7</w:t>
-      </w:r>
-      <w:r>
-        <w:br w:type="textWrapping"/>
-      </w:r>
-      <w:r>
-        <w:rPr>
-          <w:rStyle w:val="VerbatimChar"/>
-        </w:rPr>
-        <w:t xml:space="preserve">## 24                   95.6                     80.9                  8.7</w:t>
-      </w:r>
-      <w:r>
-        <w:br w:type="textWrapping"/>
-      </w:r>
-      <w:r>
-        <w:rPr>
-          <w:rStyle w:val="VerbatimChar"/>
-        </w:rPr>
-        <w:t xml:space="preserve">## 25                   98.4                     94.7                  6.1</w:t>
-      </w:r>
-      <w:r>
-        <w:br w:type="textWrapping"/>
-      </w:r>
-      <w:r>
-        <w:rPr>
-          <w:rStyle w:val="VerbatimChar"/>
-        </w:rPr>
-        <w:t xml:space="preserve">## 26                   97.9                     88.2                  5.3</w:t>
-      </w:r>
-      <w:r>
-        <w:br w:type="textWrapping"/>
-      </w:r>
-      <w:r>
-        <w:rPr>
-          <w:rStyle w:val="VerbatimChar"/>
-        </w:rPr>
-        <w:t xml:space="preserve">## 27                   98.4                     87.5                  6.4</w:t>
-      </w:r>
-      <w:r>
-        <w:br w:type="textWrapping"/>
-      </w:r>
-      <w:r>
-        <w:rPr>
-          <w:rStyle w:val="VerbatimChar"/>
-        </w:rPr>
-        <w:t xml:space="preserve">## 28                   97.0                     85.5                  3.3</w:t>
-      </w:r>
-      <w:r>
-        <w:br w:type="textWrapping"/>
-      </w:r>
-      <w:r>
-        <w:rPr>
-          <w:rStyle w:val="VerbatimChar"/>
-        </w:rPr>
-        <w:t xml:space="preserve">## 29                   98.5                     90.3                  3.9</w:t>
-      </w:r>
-      <w:r>
-        <w:br w:type="textWrapping"/>
-      </w:r>
-      <w:r>
-        <w:rPr>
-          <w:rStyle w:val="VerbatimChar"/>
-        </w:rPr>
-        <w:t xml:space="preserve">## 30                   96.6                     81.5                 11.7</w:t>
-      </w:r>
-      <w:r>
-        <w:br w:type="textWrapping"/>
-      </w:r>
-      <w:r>
-        <w:rPr>
-          <w:rStyle w:val="VerbatimChar"/>
-        </w:rPr>
-        <w:t xml:space="preserve">## 31                   97.4                     93.2                  2.8</w:t>
-      </w:r>
-      <w:r>
-        <w:br w:type="textWrapping"/>
-      </w:r>
-      <w:r>
-        <w:rPr>
-          <w:rStyle w:val="VerbatimChar"/>
-        </w:rPr>
-        <w:t xml:space="preserve">## 32                   98.3                     63.4                  3.4</w:t>
-      </w:r>
-    </w:p>
-    <w:p>
-      <w:pPr>
-        <w:pStyle w:val="SourceCode"/>
-      </w:pPr>
       <w:r>
         <w:rPr>
           <w:rStyle w:val="KeywordTok"/>
@@ -1743,7 +563,7 @@
     </w:lvl>
   </w:abstractNum>
   <w:abstractNum w:abstractNumId="990">
-    <w:nsid w:val="ebaf79a2"/>
+    <w:nsid w:val="7b3be6f4"/>
     <w:multiLevelType w:val="multilevel"/>
     <w:lvl w:ilvl="0">
       <w:numFmt w:val="bullet"/>

</xml_diff>